<commit_message>
Finished revisions for Auctioning Used-Car Classification Blog Post
</commit_message>
<xml_diff>
--- a/blog-posts/Auctioning-Used-Car-Classification-Blog-Post/index.docx
+++ b/blog-posts/Auctioning-Used-Car-Classification-Blog-Post/index.docx
@@ -4796,7 +4796,7 @@
         <w:pStyle w:val="FirstParagraph"/>
       </w:pPr>
       <w:r>
-        <w:t xml:space="preserve">Additionally, before handing my combined Book dataset over for Machine Learning training and prediction, I need to clean the data prior to the analysis stage: removing duplicates, deleting null/NaN vales, fixing types of columns, filling invalid values with suitable alternatives, etc.</w:t>
+        <w:t xml:space="preserve">Additionally, before handing my Auctioned Used-Car dataset over for Machine Learning training and prediction, I need to clean the data prior to the analysis stage: removing duplicates, deleting null/NaN values, fixing types of columns, filling invalid values with suitable alternatives, etc.</w:t>
       </w:r>
     </w:p>
     <w:p>
@@ -42076,7 +42076,7 @@
         <w:pStyle w:val="BodyText"/>
       </w:pPr>
       <w:r>
-        <w:t xml:space="preserve">As all of the data in the working dataframe are now numerical, I wanted to preliminary-wise see the quantifiable correlation between the</w:t>
+        <w:t xml:space="preserve">As all of the data in the working dataframe is now numerical, I wanted to preliminary-wise see the quantifiable correlation between the</w:t>
       </w:r>
       <w:r>
         <w:t xml:space="preserve"> </w:t>
@@ -42776,7 +42776,7 @@
         <w:t xml:space="preserve"> </w:t>
       </w:r>
       <w:r>
-        <w:t xml:space="preserve">classes. On on hand, the</w:t>
+        <w:t xml:space="preserve">classes. On one hand, the</w:t>
       </w:r>
       <w:r>
         <w:t xml:space="preserve"> </w:t>
@@ -42806,7 +42806,7 @@
         <w:t xml:space="preserve"> </w:t>
       </w:r>
       <w:r>
-        <w:t xml:space="preserve">class is useful for apply Z-score normaization/transformation on the data to avoid sensivite-prone Machine Learning algorithms which require appropriate scaling of the features within its trained dataset. As I learned from online, this</w:t>
+        <w:t xml:space="preserve">class is useful for apply Z-score normalization / transformation on the data to avoid sensivite-prone Machine Learning algorithms which require appropriate scaling of the features within its trained dataset. As I learned from online, this</w:t>
       </w:r>
       <w:r>
         <w:t xml:space="preserve"> </w:t>
@@ -51002,7 +51002,11 @@
     </w:p>
     <w:p>
       <w:pPr>
-        <w:pStyle w:val="BodyText"/>
+        <w:numPr>
+          <w:ilvl w:val="0"/>
+          <w:numId w:val="1002"/>
+        </w:numPr>
+        <w:pStyle w:val="Compact"/>
       </w:pPr>
       <w:r>
         <w:t xml:space="preserve">G.S. Deepak Kumar,</w:t>
@@ -51025,7 +51029,7 @@
     </w:p>
     <w:p>
       <w:pPr>
-        <w:pStyle w:val="BodyText"/>
+        <w:pStyle w:val="FirstParagraph"/>
       </w:pPr>
       <w:r>
         <w:t xml:space="preserve">[2] Tutorial on Calculating Basic Machine Learning Model Evaluation Statistics:</w:t>
@@ -51033,7 +51037,11 @@
     </w:p>
     <w:p>
       <w:pPr>
-        <w:pStyle w:val="BodyText"/>
+        <w:numPr>
+          <w:ilvl w:val="0"/>
+          <w:numId w:val="1003"/>
+        </w:numPr>
+        <w:pStyle w:val="Compact"/>
       </w:pPr>
       <w:r>
         <w:t xml:space="preserve">A. Essam,</w:t>
@@ -51056,7 +51064,7 @@
     </w:p>
     <w:p>
       <w:pPr>
-        <w:pStyle w:val="BodyText"/>
+        <w:pStyle w:val="FirstParagraph"/>
       </w:pPr>
       <w:r>
         <w:t xml:space="preserve">[3] Tutorial on Random Forest Classifiers:</w:t>
@@ -51064,7 +51072,11 @@
     </w:p>
     <w:p>
       <w:pPr>
-        <w:pStyle w:val="BodyText"/>
+        <w:numPr>
+          <w:ilvl w:val="0"/>
+          <w:numId w:val="1004"/>
+        </w:numPr>
+        <w:pStyle w:val="Compact"/>
       </w:pPr>
       <w:r>
         <w:t xml:space="preserve">P. Banerjee,</w:t>
@@ -51272,6 +51284,15 @@
     <w:abstractNumId w:val="990"/>
   </w:num>
   <w:num w:numId="1001">
+    <w:abstractNumId w:val="991"/>
+  </w:num>
+  <w:num w:numId="1002">
+    <w:abstractNumId w:val="991"/>
+  </w:num>
+  <w:num w:numId="1003">
+    <w:abstractNumId w:val="991"/>
+  </w:num>
+  <w:num w:numId="1004">
     <w:abstractNumId w:val="991"/>
   </w:num>
 </w:numbering>

</xml_diff>